<commit_message>
Application update 4 * Changed view of report. * Fixed displaying table of marks * Update group_discipline table
</commit_message>
<xml_diff>
--- a/web/templates/report.docx
+++ b/web/templates/report.docx
@@ -140,15 +140,6 @@
           <w:szCs w:val="28"/>
           <w:lang w:val="ru-RU"/>
         </w:rPr>
-        <w:t>_</w:t>
-      </w:r>
-      <w:r>
-        <w:rPr>
-          <w:rFonts w:ascii="KZ Times New Roman" w:hAnsi="KZ Times New Roman"/>
-          <w:sz w:val="28"/>
-          <w:szCs w:val="28"/>
-          <w:lang w:val="ru-RU"/>
-        </w:rPr>
         <w:t>${</w:t>
       </w:r>
       <w:r>
@@ -183,15 +174,6 @@
           <w:lang w:val="ru-RU"/>
         </w:rPr>
         <w:t>}</w:t>
-      </w:r>
-      <w:r>
-        <w:rPr>
-          <w:rFonts w:ascii="KZ Times New Roman" w:hAnsi="KZ Times New Roman"/>
-          <w:sz w:val="28"/>
-          <w:szCs w:val="28"/>
-          <w:lang w:val="ru-RU"/>
-        </w:rPr>
-        <w:t>_</w:t>
       </w:r>
     </w:p>
     <w:p>
@@ -374,8 +356,6 @@
           <w:lang w:val="ru-RU"/>
         </w:rPr>
       </w:pPr>
-      <w:bookmarkStart w:id="0" w:name="_GoBack"/>
-      <w:bookmarkEnd w:id="0"/>
     </w:p>
     <w:p>
       <w:pPr>
@@ -386,6 +366,7 @@
           <w:rFonts w:ascii="KZ Times New Roman" w:hAnsi="KZ Times New Roman"/>
           <w:sz w:val="28"/>
           <w:szCs w:val="28"/>
+          <w:lang w:val="ru-RU"/>
         </w:rPr>
       </w:pPr>
       <w:r>
@@ -465,8 +446,26 @@
           <w:rFonts w:ascii="KZ Times New Roman" w:hAnsi="KZ Times New Roman"/>
           <w:sz w:val="28"/>
           <w:szCs w:val="28"/>
-        </w:rPr>
-        <w:t>_${module}_</w:t>
+          <w:lang w:val="ru-RU"/>
+        </w:rPr>
+        <w:t>${</w:t>
+      </w:r>
+      <w:r>
+        <w:rPr>
+          <w:rFonts w:ascii="KZ Times New Roman" w:hAnsi="KZ Times New Roman"/>
+          <w:sz w:val="28"/>
+          <w:szCs w:val="28"/>
+        </w:rPr>
+        <w:t>module</w:t>
+      </w:r>
+      <w:r>
+        <w:rPr>
+          <w:rFonts w:ascii="KZ Times New Roman" w:hAnsi="KZ Times New Roman"/>
+          <w:sz w:val="28"/>
+          <w:szCs w:val="28"/>
+          <w:lang w:val="ru-RU"/>
+        </w:rPr>
+        <w:t>}</w:t>
       </w:r>
     </w:p>
     <w:p>
@@ -497,7 +496,7 @@
           <w:szCs w:val="28"/>
           <w:lang w:val="ru-RU"/>
         </w:rPr>
-        <w:t>са ___</w:t>
+        <w:t xml:space="preserve">са </w:t>
       </w:r>
       <w:r>
         <w:rPr>
@@ -532,8 +531,10 @@
           <w:szCs w:val="28"/>
           <w:lang w:val="ru-RU"/>
         </w:rPr>
-        <w:t xml:space="preserve">___ группы </w:t>
-      </w:r>
+        <w:t xml:space="preserve"> группы </w:t>
+      </w:r>
+      <w:bookmarkStart w:id="0" w:name="_GoBack"/>
+      <w:bookmarkEnd w:id="0"/>
     </w:p>
     <w:p>
       <w:pPr>
@@ -544,7 +545,6 @@
           <w:rFonts w:ascii="KZ Times New Roman" w:hAnsi="KZ Times New Roman"/>
           <w:sz w:val="28"/>
           <w:szCs w:val="28"/>
-          <w:lang w:val="ru-RU"/>
         </w:rPr>
       </w:pPr>
       <w:r>
@@ -572,15 +572,16 @@
           <w:szCs w:val="28"/>
           <w:lang w:val="ru-RU"/>
         </w:rPr>
-        <w:t>__</w:t>
-      </w:r>
-      <w:r>
-        <w:rPr>
-          <w:rFonts w:ascii="KZ Times New Roman" w:hAnsi="KZ Times New Roman"/>
-          <w:sz w:val="28"/>
-          <w:szCs w:val="28"/>
-        </w:rPr>
-        <w:t>_${</w:t>
+        <w:t xml:space="preserve"> </w:t>
+      </w:r>
+      <w:r>
+        <w:rPr>
+          <w:rFonts w:ascii="KZ Times New Roman" w:hAnsi="KZ Times New Roman"/>
+          <w:sz w:val="28"/>
+          <w:szCs w:val="28"/>
+          <w:lang w:val="ru-RU"/>
+        </w:rPr>
+        <w:t>${</w:t>
       </w:r>
       <w:proofErr w:type="spellStart"/>
       <w:r>
@@ -598,16 +599,7 @@
           <w:sz w:val="28"/>
           <w:szCs w:val="28"/>
         </w:rPr>
-        <w:t>}_</w:t>
-      </w:r>
-      <w:r>
-        <w:rPr>
-          <w:rFonts w:ascii="KZ Times New Roman" w:hAnsi="KZ Times New Roman"/>
-          <w:sz w:val="28"/>
-          <w:szCs w:val="28"/>
-          <w:lang w:val="ru-RU"/>
-        </w:rPr>
-        <w:t>__</w:t>
+        <w:t>}</w:t>
       </w:r>
     </w:p>
     <w:p>
@@ -629,7 +621,24 @@
           <w:szCs w:val="28"/>
           <w:lang w:val="ru-RU"/>
         </w:rPr>
-        <w:t>экзаменатор_____</w:t>
+        <w:t>Э</w:t>
+      </w:r>
+      <w:r>
+        <w:rPr>
+          <w:rFonts w:ascii="KZ Times New Roman" w:hAnsi="KZ Times New Roman"/>
+          <w:sz w:val="28"/>
+          <w:szCs w:val="28"/>
+          <w:lang w:val="ru-RU"/>
+        </w:rPr>
+        <w:t>кзаменатор</w:t>
+      </w:r>
+      <w:r>
+        <w:rPr>
+          <w:rFonts w:ascii="KZ Times New Roman" w:hAnsi="KZ Times New Roman"/>
+          <w:sz w:val="28"/>
+          <w:szCs w:val="28"/>
+        </w:rPr>
+        <w:t xml:space="preserve"> </w:t>
       </w:r>
       <w:r>
         <w:rPr>
@@ -653,18 +662,8 @@
           <w:rFonts w:ascii="KZ Times New Roman" w:hAnsi="KZ Times New Roman"/>
           <w:sz w:val="28"/>
           <w:szCs w:val="28"/>
-          <w:lang w:val="ru-RU"/>
         </w:rPr>
         <w:t>}</w:t>
-      </w:r>
-      <w:r>
-        <w:rPr>
-          <w:rFonts w:ascii="KZ Times New Roman" w:hAnsi="KZ Times New Roman"/>
-          <w:sz w:val="28"/>
-          <w:szCs w:val="28"/>
-          <w:lang w:val="ru-RU"/>
-        </w:rPr>
-        <w:t>_____</w:t>
       </w:r>
     </w:p>
     <w:p>

</xml_diff>